<commit_message>
problème acquis maintenant c'est réglé
</commit_message>
<xml_diff>
--- a/Conception/Abdelhaq Akrate.docx
+++ b/Conception/Abdelhaq Akrate.docx
@@ -1595,27 +1595,31 @@
     </w:p>
     <w:sdt>
       <w:sdtPr>
+        <w:rPr>
+          <w:rFonts w:asciiTheme="minorHAnsi" w:eastAsiaTheme="minorHAnsi" w:hAnsiTheme="minorHAnsi" w:cstheme="minorBidi"/>
+          <w:color w:val="auto"/>
+          <w:sz w:val="22"/>
+          <w:szCs w:val="22"/>
+          <w:lang w:val="fr-FR"/>
+        </w:rPr>
         <w:id w:val="-327517934"/>
         <w:docPartObj>
           <w:docPartGallery w:val="Table of Contents"/>
           <w:docPartUnique/>
         </w:docPartObj>
       </w:sdtPr>
-      <w:sdtEndPr>
-        <w:rPr>
-          <w:rFonts w:asciiTheme="minorHAnsi" w:eastAsiaTheme="minorHAnsi" w:hAnsiTheme="minorHAnsi" w:cstheme="minorBidi"/>
-          <w:color w:val="auto"/>
-          <w:sz w:val="22"/>
-          <w:szCs w:val="22"/>
-          <w:lang w:val="fr-FR"/>
-        </w:rPr>
-      </w:sdtEndPr>
       <w:sdtContent>
         <w:p>
           <w:pPr>
             <w:pStyle w:val="TOCHeading"/>
+            <w:rPr>
+              <w:lang w:val="fr-MA"/>
+            </w:rPr>
           </w:pPr>
           <w:r>
+            <w:rPr>
+              <w:lang w:val="fr-MA"/>
+            </w:rPr>
             <w:t>Table of Contents</w:t>
           </w:r>
         </w:p>
@@ -1623,7 +1627,7 @@
           <w:pPr>
             <w:pStyle w:val="TOC1"/>
             <w:rPr>
-              <w:lang w:val="en-US"/>
+              <w:lang w:val="fr-MA"/>
             </w:rPr>
           </w:pPr>
           <w:proofErr w:type="spellStart"/>
@@ -1636,7 +1640,7 @@
           </w:r>
           <w:r>
             <w:rPr>
-              <w:lang w:val="en-US"/>
+              <w:lang w:val="fr-MA"/>
             </w:rPr>
             <w:t>2</w:t>
           </w:r>
@@ -2128,25 +2132,7 @@
           <w:sz w:val="24"/>
           <w:szCs w:val="24"/>
         </w:rPr>
-        <w:t>Dans le cadre de ce projet fil rouge, j'ai choisi de développer un site Web qui facilitera l'étude des étudiants et</w:t>
-      </w:r>
-      <w:r>
-        <w:rPr>
-          <w:rFonts w:ascii="Times New Roman" w:hAnsi="Times New Roman" w:cs="Times New Roman"/>
-          <w:color w:val="262626" w:themeColor="text1" w:themeTint="D9"/>
-          <w:sz w:val="24"/>
-          <w:szCs w:val="24"/>
-        </w:rPr>
-        <w:t xml:space="preserve"> </w:t>
-      </w:r>
-      <w:r>
-        <w:rPr>
-          <w:rFonts w:ascii="Times New Roman" w:hAnsi="Times New Roman" w:cs="Times New Roman"/>
-          <w:color w:val="262626" w:themeColor="text1" w:themeTint="D9"/>
-          <w:sz w:val="24"/>
-          <w:szCs w:val="24"/>
-        </w:rPr>
-        <w:t>rendre plus souples et confortables les démarches administratives qui les accompagnent.</w:t>
+        <w:t>Dans le cadre de ce projet fil rouge, j'ai choisi de développer un site Web qui facilitera l'étude des étudiants et rendre plus souples et confortables les démarches administratives qui les accompagnent.</w:t>
       </w:r>
     </w:p>
     <w:p>
@@ -2327,15 +2313,7 @@
           <w:sz w:val="24"/>
           <w:szCs w:val="24"/>
         </w:rPr>
-        <w:t xml:space="preserve">  </w:t>
-      </w:r>
-      <w:r>
-        <w:rPr>
-          <w:rFonts w:ascii="Times New Roman" w:hAnsi="Times New Roman" w:cs="Times New Roman"/>
-          <w:sz w:val="24"/>
-          <w:szCs w:val="24"/>
-        </w:rPr>
-        <w:t xml:space="preserve">   </w:t>
+        <w:t xml:space="preserve">     </w:t>
       </w:r>
     </w:p>
     <w:p>
@@ -2528,18 +2506,7 @@
           <w:sz w:val="40"/>
           <w:szCs w:val="40"/>
         </w:rPr>
-        <w:t>Gestion de Proje</w:t>
-      </w:r>
-      <w:r>
-        <w:rPr>
-          <w:rFonts w:ascii="Times New Roman" w:hAnsi="Times New Roman" w:cs="Times New Roman"/>
-          <w:b/>
-          <w:bCs/>
-          <w:color w:val="000000" w:themeColor="text1"/>
-          <w:sz w:val="40"/>
-          <w:szCs w:val="40"/>
-        </w:rPr>
-        <w:t>t</w:t>
+        <w:t>Gestion de Projet</w:t>
       </w:r>
     </w:p>
     <w:p>
@@ -3745,15 +3712,7 @@
           <w:szCs w:val="28"/>
         </w:rPr>
         <w:tab/>
-        <w:t xml:space="preserve"> </w:t>
-      </w:r>
-      <w:r>
-        <w:rPr>
-          <w:rFonts w:ascii="Franklin Gothic Book" w:hAnsi="Franklin Gothic Book"/>
-          <w:sz w:val="28"/>
-          <w:szCs w:val="28"/>
-        </w:rPr>
-        <w:t xml:space="preserve">Figure 2 : Ajoute </w:t>
+        <w:t xml:space="preserve"> Figure 2 : Ajoute </w:t>
       </w:r>
       <w:r>
         <w:rPr>
@@ -3855,39 +3814,7 @@
           <w:sz w:val="28"/>
           <w:szCs w:val="28"/>
         </w:rPr>
-        <w:t xml:space="preserve">Figure </w:t>
-      </w:r>
-      <w:r>
-        <w:rPr>
-          <w:rFonts w:ascii="Franklin Gothic Book" w:hAnsi="Franklin Gothic Book"/>
-          <w:sz w:val="28"/>
-          <w:szCs w:val="28"/>
-        </w:rPr>
-        <w:t>3</w:t>
-      </w:r>
-      <w:r>
-        <w:rPr>
-          <w:rFonts w:ascii="Franklin Gothic Book" w:hAnsi="Franklin Gothic Book"/>
-          <w:sz w:val="28"/>
-          <w:szCs w:val="28"/>
-        </w:rPr>
-        <w:t xml:space="preserve"> : </w:t>
-      </w:r>
-      <w:r>
-        <w:rPr>
-          <w:rFonts w:ascii="Franklin Gothic Book" w:hAnsi="Franklin Gothic Book"/>
-          <w:sz w:val="28"/>
-          <w:szCs w:val="28"/>
-        </w:rPr>
-        <w:t>modifie</w:t>
-      </w:r>
-      <w:r>
-        <w:rPr>
-          <w:rFonts w:ascii="Franklin Gothic Book" w:hAnsi="Franklin Gothic Book"/>
-          <w:sz w:val="28"/>
-          <w:szCs w:val="28"/>
-        </w:rPr>
-        <w:t xml:space="preserve"> </w:t>
+        <w:t xml:space="preserve">Figure 3 : modifie </w:t>
       </w:r>
       <w:r>
         <w:rPr>
@@ -4030,13 +3957,6 @@
           <w:szCs w:val="28"/>
         </w:rPr>
         <w:tab/>
-      </w:r>
-      <w:r>
-        <w:rPr>
-          <w:rFonts w:ascii="Franklin Gothic Book" w:hAnsi="Franklin Gothic Book"/>
-          <w:sz w:val="28"/>
-          <w:szCs w:val="28"/>
-        </w:rPr>
         <w:t xml:space="preserve">Figure </w:t>
       </w:r>
       <w:r>
@@ -4357,39 +4277,7 @@
           <w:sz w:val="28"/>
           <w:szCs w:val="28"/>
         </w:rPr>
-        <w:t xml:space="preserve">Figure </w:t>
-      </w:r>
-      <w:r>
-        <w:rPr>
-          <w:rFonts w:ascii="Franklin Gothic Book" w:hAnsi="Franklin Gothic Book"/>
-          <w:sz w:val="28"/>
-          <w:szCs w:val="28"/>
-        </w:rPr>
-        <w:t>5</w:t>
-      </w:r>
-      <w:r>
-        <w:rPr>
-          <w:rFonts w:ascii="Franklin Gothic Book" w:hAnsi="Franklin Gothic Book"/>
-          <w:sz w:val="28"/>
-          <w:szCs w:val="28"/>
-        </w:rPr>
-        <w:t xml:space="preserve"> : </w:t>
-      </w:r>
-      <w:r>
-        <w:rPr>
-          <w:rFonts w:ascii="Franklin Gothic Book" w:hAnsi="Franklin Gothic Book"/>
-          <w:sz w:val="28"/>
-          <w:szCs w:val="28"/>
-        </w:rPr>
-        <w:t>login par</w:t>
-      </w:r>
-      <w:r>
-        <w:rPr>
-          <w:rFonts w:ascii="Franklin Gothic Book" w:hAnsi="Franklin Gothic Book"/>
-          <w:sz w:val="28"/>
-          <w:szCs w:val="28"/>
-        </w:rPr>
-        <w:t xml:space="preserve"> </w:t>
+        <w:t xml:space="preserve">Figure 5 : login par </w:t>
       </w:r>
       <w:r>
         <w:rPr>
@@ -4846,15 +4734,7 @@
           <w:sz w:val="28"/>
           <w:szCs w:val="28"/>
         </w:rPr>
-        <w:t xml:space="preserve"> : modifie </w:t>
-      </w:r>
-      <w:r>
-        <w:rPr>
-          <w:rFonts w:ascii="Franklin Gothic Book" w:hAnsi="Franklin Gothic Book"/>
-          <w:sz w:val="28"/>
-          <w:szCs w:val="28"/>
-        </w:rPr>
-        <w:t>courses</w:t>
+        <w:t> : modifie courses</w:t>
       </w:r>
       <w:r>
         <w:rPr>
@@ -4894,6 +4774,7 @@
       <w:r>
         <w:rPr>
           <w:rFonts w:ascii="Franklin Gothic Book" w:hAnsi="Franklin Gothic Book"/>
+          <w:noProof/>
           <w:sz w:val="28"/>
           <w:szCs w:val="28"/>
         </w:rPr>
@@ -4956,55 +4837,7 @@
           <w:sz w:val="28"/>
           <w:szCs w:val="28"/>
         </w:rPr>
-        <w:t xml:space="preserve">Figure </w:t>
-      </w:r>
-      <w:r>
-        <w:rPr>
-          <w:rFonts w:ascii="Franklin Gothic Book" w:hAnsi="Franklin Gothic Book"/>
-          <w:sz w:val="28"/>
-          <w:szCs w:val="28"/>
-        </w:rPr>
-        <w:t>8</w:t>
-      </w:r>
-      <w:r>
-        <w:rPr>
-          <w:rFonts w:ascii="Franklin Gothic Book" w:hAnsi="Franklin Gothic Book"/>
-          <w:sz w:val="28"/>
-          <w:szCs w:val="28"/>
-        </w:rPr>
-        <w:t xml:space="preserve"> : </w:t>
-      </w:r>
-      <w:r>
-        <w:rPr>
-          <w:rFonts w:ascii="Franklin Gothic Book" w:hAnsi="Franklin Gothic Book"/>
-          <w:sz w:val="28"/>
-          <w:szCs w:val="28"/>
-        </w:rPr>
-        <w:t>supprim</w:t>
-      </w:r>
-      <w:r>
-        <w:rPr>
-          <w:rFonts w:ascii="Franklin Gothic Book" w:hAnsi="Franklin Gothic Book"/>
-          <w:sz w:val="28"/>
-          <w:szCs w:val="28"/>
-        </w:rPr>
-        <w:t>e</w:t>
-      </w:r>
-      <w:r>
-        <w:rPr>
-          <w:rFonts w:ascii="Franklin Gothic Book" w:hAnsi="Franklin Gothic Book"/>
-          <w:sz w:val="28"/>
-          <w:szCs w:val="28"/>
-        </w:rPr>
-        <w:t>r</w:t>
-      </w:r>
-      <w:r>
-        <w:rPr>
-          <w:rFonts w:ascii="Franklin Gothic Book" w:hAnsi="Franklin Gothic Book"/>
-          <w:sz w:val="28"/>
-          <w:szCs w:val="28"/>
-        </w:rPr>
-        <w:t xml:space="preserve"> courses</w:t>
+        <w:t>Figure 8 : supprimer courses</w:t>
       </w:r>
       <w:r>
         <w:rPr>
@@ -5113,23 +4946,7 @@
           <w:sz w:val="28"/>
           <w:szCs w:val="28"/>
         </w:rPr>
-        <w:t xml:space="preserve"> : </w:t>
-      </w:r>
-      <w:r>
-        <w:rPr>
-          <w:rFonts w:ascii="Franklin Gothic Book" w:hAnsi="Franklin Gothic Book"/>
-          <w:sz w:val="28"/>
-          <w:szCs w:val="28"/>
-        </w:rPr>
-        <w:t>gérer</w:t>
-      </w:r>
-      <w:r>
-        <w:rPr>
-          <w:rFonts w:ascii="Franklin Gothic Book" w:hAnsi="Franklin Gothic Book"/>
-          <w:sz w:val="28"/>
-          <w:szCs w:val="28"/>
-        </w:rPr>
-        <w:t xml:space="preserve"> </w:t>
+        <w:t xml:space="preserve"> : gérer </w:t>
       </w:r>
       <w:r>
         <w:rPr>
@@ -5176,6 +4993,7 @@
       <w:r>
         <w:rPr>
           <w:rFonts w:ascii="Franklin Gothic Book" w:hAnsi="Franklin Gothic Book"/>
+          <w:noProof/>
           <w:sz w:val="28"/>
           <w:szCs w:val="28"/>
         </w:rPr>
@@ -5237,23 +5055,7 @@
           <w:sz w:val="28"/>
           <w:szCs w:val="28"/>
         </w:rPr>
-        <w:t xml:space="preserve">Figure </w:t>
-      </w:r>
-      <w:r>
-        <w:rPr>
-          <w:rFonts w:ascii="Franklin Gothic Book" w:hAnsi="Franklin Gothic Book"/>
-          <w:sz w:val="28"/>
-          <w:szCs w:val="28"/>
-        </w:rPr>
-        <w:t>10</w:t>
-      </w:r>
-      <w:r>
-        <w:rPr>
-          <w:rFonts w:ascii="Franklin Gothic Book" w:hAnsi="Franklin Gothic Book"/>
-          <w:sz w:val="28"/>
-          <w:szCs w:val="28"/>
-        </w:rPr>
-        <w:t xml:space="preserve"> : </w:t>
+        <w:t xml:space="preserve">Figure 10 : </w:t>
       </w:r>
       <w:r>
         <w:rPr>
@@ -5654,15 +5456,7 @@
           <w:sz w:val="24"/>
           <w:szCs w:val="24"/>
         </w:rPr>
-        <w:t xml:space="preserve">Ce projet est base on </w:t>
-      </w:r>
-      <w:r>
-        <w:rPr>
-          <w:rFonts w:ascii="Times New Roman" w:hAnsi="Times New Roman" w:cs="Times New Roman"/>
-          <w:sz w:val="24"/>
-          <w:szCs w:val="24"/>
-        </w:rPr>
-        <w:t>architecture</w:t>
+        <w:t>Ce projet est base on architecture</w:t>
       </w:r>
       <w:r>
         <w:rPr>
@@ -8048,25 +7842,7 @@
           <w:sz w:val="24"/>
           <w:szCs w:val="24"/>
         </w:rPr>
-        <w:t xml:space="preserve">La gestion des informations : l’insertion et modification et la suppression des </w:t>
-      </w:r>
-      <w:r>
-        <w:rPr>
-          <w:rFonts w:ascii="Times New Roman" w:hAnsi="Times New Roman" w:cs="Times New Roman"/>
-          <w:color w:val="000000" w:themeColor="text1"/>
-          <w:sz w:val="24"/>
-          <w:szCs w:val="24"/>
-        </w:rPr>
-        <w:t xml:space="preserve">     </w:t>
-      </w:r>
-      <w:r>
-        <w:rPr>
-          <w:rFonts w:ascii="Times New Roman" w:hAnsi="Times New Roman" w:cs="Times New Roman"/>
-          <w:color w:val="000000" w:themeColor="text1"/>
-          <w:sz w:val="24"/>
-          <w:szCs w:val="24"/>
-        </w:rPr>
-        <w:t xml:space="preserve">information personnelles des élèves dans la base de données. </w:t>
+        <w:t xml:space="preserve">La gestion des informations : l’insertion et modification et la suppression des      information personnelles des élèves dans la base de données. </w:t>
       </w:r>
     </w:p>
     <w:p>
@@ -8229,16 +8005,7 @@
           <w:sz w:val="28"/>
           <w:szCs w:val="28"/>
         </w:rPr>
-        <w:t xml:space="preserve"> non</w:t>
-      </w:r>
-      <w:r>
-        <w:rPr>
-          <w:rFonts w:ascii="Times New Roman" w:hAnsi="Times New Roman" w:cs="Times New Roman"/>
-          <w:color w:val="000000" w:themeColor="text1"/>
-          <w:sz w:val="28"/>
-          <w:szCs w:val="28"/>
-        </w:rPr>
-        <w:t xml:space="preserve"> Fonctionnelle</w:t>
+        <w:t xml:space="preserve"> non Fonctionnelle</w:t>
       </w:r>
     </w:p>
     <w:p>
@@ -8379,15 +8146,7 @@
           <w:szCs w:val="24"/>
         </w:rPr>
         <w:tab/>
-        <w:t xml:space="preserve">     </w:t>
-      </w:r>
-      <w:r>
-        <w:rPr>
-          <w:rFonts w:ascii="Times New Roman" w:hAnsi="Times New Roman" w:cs="Times New Roman"/>
-          <w:sz w:val="24"/>
-          <w:szCs w:val="24"/>
-        </w:rPr>
-        <w:t>- Résulta exacts, tolérance aux pannes matériels et logiciels.</w:t>
+        <w:t xml:space="preserve">     - Résulta exacts, tolérance aux pannes matériels et logiciels.</w:t>
       </w:r>
     </w:p>
     <w:p>
@@ -8864,6 +8623,162 @@
     </w:p>
     <w:p>
       <w:pPr>
+        <w:rPr>
+          <w:rFonts w:ascii="Times New Roman" w:hAnsi="Times New Roman" w:cs="Times New Roman"/>
+          <w:color w:val="0070C0"/>
+          <w:sz w:val="28"/>
+          <w:szCs w:val="28"/>
+        </w:rPr>
+      </w:pPr>
+      <w:r>
+        <w:rPr>
+          <w:rFonts w:ascii="Times New Roman" w:hAnsi="Times New Roman" w:cs="Times New Roman"/>
+          <w:noProof/>
+          <w:color w:val="0070C0"/>
+          <w:sz w:val="28"/>
+          <w:szCs w:val="28"/>
+        </w:rPr>
+        <w:lastRenderedPageBreak/>
+        <w:drawing>
+          <wp:inline distT="0" distB="0" distL="0" distR="0" wp14:anchorId="3B8F4EA8" wp14:editId="710EB9E2">
+            <wp:extent cx="5719144" cy="2742342"/>
+            <wp:effectExtent l="0" t="0" r="0" b="1270"/>
+            <wp:docPr id="2" name="Picture 2"/>
+            <wp:cNvGraphicFramePr>
+              <a:graphicFrameLocks xmlns:a="http://schemas.openxmlformats.org/drawingml/2006/main" noChangeAspect="1"/>
+            </wp:cNvGraphicFramePr>
+            <a:graphic xmlns:a="http://schemas.openxmlformats.org/drawingml/2006/main">
+              <a:graphicData uri="http://schemas.openxmlformats.org/drawingml/2006/picture">
+                <pic:pic xmlns:pic="http://schemas.openxmlformats.org/drawingml/2006/picture">
+                  <pic:nvPicPr>
+                    <pic:cNvPr id="2" name="Picture 2"/>
+                    <pic:cNvPicPr/>
+                  </pic:nvPicPr>
+                  <pic:blipFill>
+                    <a:blip r:embed="rId37">
+                      <a:extLst>
+                        <a:ext uri="{28A0092B-C50C-407E-A947-70E740481C1C}">
+                          <a14:useLocalDpi xmlns:a14="http://schemas.microsoft.com/office/drawing/2010/main" val="0"/>
+                        </a:ext>
+                      </a:extLst>
+                    </a:blip>
+                    <a:stretch>
+                      <a:fillRect/>
+                    </a:stretch>
+                  </pic:blipFill>
+                  <pic:spPr>
+                    <a:xfrm>
+                      <a:off x="0" y="0"/>
+                      <a:ext cx="5719144" cy="2742342"/>
+                    </a:xfrm>
+                    <a:prstGeom prst="rect">
+                      <a:avLst/>
+                    </a:prstGeom>
+                  </pic:spPr>
+                </pic:pic>
+              </a:graphicData>
+            </a:graphic>
+          </wp:inline>
+        </w:drawing>
+      </w:r>
+    </w:p>
+    <w:p>
+      <w:pPr>
+        <w:rPr>
+          <w:rFonts w:ascii="Times New Roman" w:hAnsi="Times New Roman" w:cs="Times New Roman"/>
+          <w:color w:val="000000" w:themeColor="text1"/>
+          <w:sz w:val="28"/>
+          <w:szCs w:val="28"/>
+        </w:rPr>
+      </w:pPr>
+      <w:r>
+        <w:rPr>
+          <w:rFonts w:ascii="Times New Roman" w:hAnsi="Times New Roman" w:cs="Times New Roman"/>
+          <w:color w:val="0070C0"/>
+          <w:sz w:val="28"/>
+          <w:szCs w:val="28"/>
+        </w:rPr>
+        <w:tab/>
+      </w:r>
+      <w:r>
+        <w:rPr>
+          <w:rFonts w:ascii="Times New Roman" w:hAnsi="Times New Roman" w:cs="Times New Roman"/>
+          <w:color w:val="0070C0"/>
+          <w:sz w:val="28"/>
+          <w:szCs w:val="28"/>
+        </w:rPr>
+        <w:tab/>
+      </w:r>
+      <w:r>
+        <w:rPr>
+          <w:rFonts w:ascii="Times New Roman" w:hAnsi="Times New Roman" w:cs="Times New Roman"/>
+          <w:color w:val="0070C0"/>
+          <w:sz w:val="28"/>
+          <w:szCs w:val="28"/>
+        </w:rPr>
+        <w:tab/>
+      </w:r>
+      <w:r>
+        <w:rPr>
+          <w:rFonts w:ascii="Times New Roman" w:hAnsi="Times New Roman" w:cs="Times New Roman"/>
+          <w:color w:val="000000" w:themeColor="text1"/>
+          <w:sz w:val="28"/>
+          <w:szCs w:val="28"/>
+        </w:rPr>
+        <w:t>Rendu</w:t>
+      </w:r>
+      <w:r>
+        <w:rPr>
+          <w:rFonts w:ascii="Times New Roman" w:hAnsi="Times New Roman" w:cs="Times New Roman"/>
+          <w:color w:val="000000" w:themeColor="text1"/>
+          <w:sz w:val="28"/>
+          <w:szCs w:val="28"/>
+        </w:rPr>
+        <w:t xml:space="preserve"> page</w:t>
+      </w:r>
+      <w:r>
+        <w:rPr>
+          <w:rFonts w:ascii="Times New Roman" w:hAnsi="Times New Roman" w:cs="Times New Roman"/>
+          <w:color w:val="000000" w:themeColor="text1"/>
+          <w:sz w:val="28"/>
+          <w:szCs w:val="28"/>
+        </w:rPr>
+        <w:t xml:space="preserve"> pour envoyer </w:t>
+      </w:r>
+      <w:proofErr w:type="spellStart"/>
+      <w:r>
+        <w:rPr>
+          <w:rFonts w:ascii="Times New Roman" w:hAnsi="Times New Roman" w:cs="Times New Roman"/>
+          <w:color w:val="000000" w:themeColor="text1"/>
+          <w:sz w:val="28"/>
+          <w:szCs w:val="28"/>
+        </w:rPr>
+        <w:t>assignments</w:t>
+      </w:r>
+      <w:proofErr w:type="spellEnd"/>
+    </w:p>
+    <w:p>
+      <w:pPr>
+        <w:rPr>
+          <w:rFonts w:ascii="Times New Roman" w:hAnsi="Times New Roman" w:cs="Times New Roman"/>
+          <w:color w:val="000000" w:themeColor="text1"/>
+          <w:sz w:val="28"/>
+          <w:szCs w:val="28"/>
+        </w:rPr>
+      </w:pPr>
+    </w:p>
+    <w:p>
+      <w:pPr>
+        <w:rPr>
+          <w:rFonts w:ascii="Times New Roman" w:hAnsi="Times New Roman" w:cs="Times New Roman"/>
+          <w:color w:val="0070C0"/>
+          <w:sz w:val="28"/>
+          <w:szCs w:val="28"/>
+        </w:rPr>
+      </w:pPr>
+    </w:p>
+    <w:p>
+      <w:pPr>
         <w:spacing w:after="0"/>
         <w:rPr>
           <w:color w:val="E6B91E" w:themeColor="accent3"/>
@@ -8874,7 +8789,1289 @@
     </w:p>
     <w:p>
       <w:pPr>
-        <w:jc w:val="center"/>
+        <w:rPr>
+          <w:rFonts w:ascii="Times New Roman" w:hAnsi="Times New Roman" w:cs="Times New Roman"/>
+          <w:color w:val="0070C0"/>
+          <w:sz w:val="28"/>
+          <w:szCs w:val="28"/>
+        </w:rPr>
+      </w:pPr>
+      <w:r>
+        <w:rPr>
+          <w:rFonts w:ascii="Times New Roman" w:hAnsi="Times New Roman" w:cs="Times New Roman"/>
+          <w:noProof/>
+          <w:color w:val="0070C0"/>
+          <w:sz w:val="28"/>
+          <w:szCs w:val="28"/>
+        </w:rPr>
+        <w:drawing>
+          <wp:inline distT="0" distB="0" distL="0" distR="0" wp14:anchorId="786554A2" wp14:editId="78974897">
+            <wp:extent cx="5719144" cy="2750715"/>
+            <wp:effectExtent l="0" t="0" r="0" b="0"/>
+            <wp:docPr id="4" name="Picture 4"/>
+            <wp:cNvGraphicFramePr>
+              <a:graphicFrameLocks xmlns:a="http://schemas.openxmlformats.org/drawingml/2006/main" noChangeAspect="1"/>
+            </wp:cNvGraphicFramePr>
+            <a:graphic xmlns:a="http://schemas.openxmlformats.org/drawingml/2006/main">
+              <a:graphicData uri="http://schemas.openxmlformats.org/drawingml/2006/picture">
+                <pic:pic xmlns:pic="http://schemas.openxmlformats.org/drawingml/2006/picture">
+                  <pic:nvPicPr>
+                    <pic:cNvPr id="4" name="Picture 4"/>
+                    <pic:cNvPicPr/>
+                  </pic:nvPicPr>
+                  <pic:blipFill>
+                    <a:blip r:embed="rId38">
+                      <a:extLst>
+                        <a:ext uri="{28A0092B-C50C-407E-A947-70E740481C1C}">
+                          <a14:useLocalDpi xmlns:a14="http://schemas.microsoft.com/office/drawing/2010/main" val="0"/>
+                        </a:ext>
+                      </a:extLst>
+                    </a:blip>
+                    <a:stretch>
+                      <a:fillRect/>
+                    </a:stretch>
+                  </pic:blipFill>
+                  <pic:spPr>
+                    <a:xfrm>
+                      <a:off x="0" y="0"/>
+                      <a:ext cx="5719144" cy="2750715"/>
+                    </a:xfrm>
+                    <a:prstGeom prst="rect">
+                      <a:avLst/>
+                    </a:prstGeom>
+                  </pic:spPr>
+                </pic:pic>
+              </a:graphicData>
+            </a:graphic>
+          </wp:inline>
+        </w:drawing>
+      </w:r>
+    </w:p>
+    <w:p>
+      <w:pPr>
+        <w:rPr>
+          <w:rFonts w:ascii="Times New Roman" w:hAnsi="Times New Roman" w:cs="Times New Roman"/>
+          <w:color w:val="000000" w:themeColor="text1"/>
+          <w:sz w:val="28"/>
+          <w:szCs w:val="28"/>
+        </w:rPr>
+      </w:pPr>
+      <w:r>
+        <w:rPr>
+          <w:rFonts w:ascii="Times New Roman" w:hAnsi="Times New Roman" w:cs="Times New Roman"/>
+          <w:color w:val="0070C0"/>
+          <w:sz w:val="28"/>
+          <w:szCs w:val="28"/>
+        </w:rPr>
+        <w:tab/>
+      </w:r>
+      <w:r>
+        <w:rPr>
+          <w:rFonts w:ascii="Times New Roman" w:hAnsi="Times New Roman" w:cs="Times New Roman"/>
+          <w:color w:val="0070C0"/>
+          <w:sz w:val="28"/>
+          <w:szCs w:val="28"/>
+        </w:rPr>
+        <w:tab/>
+      </w:r>
+      <w:r>
+        <w:rPr>
+          <w:rFonts w:ascii="Times New Roman" w:hAnsi="Times New Roman" w:cs="Times New Roman"/>
+          <w:color w:val="0070C0"/>
+          <w:sz w:val="28"/>
+          <w:szCs w:val="28"/>
+        </w:rPr>
+        <w:tab/>
+      </w:r>
+      <w:r>
+        <w:rPr>
+          <w:rFonts w:ascii="Times New Roman" w:hAnsi="Times New Roman" w:cs="Times New Roman"/>
+          <w:color w:val="0070C0"/>
+          <w:sz w:val="28"/>
+          <w:szCs w:val="28"/>
+        </w:rPr>
+        <w:tab/>
+      </w:r>
+      <w:r>
+        <w:rPr>
+          <w:rFonts w:ascii="Times New Roman" w:hAnsi="Times New Roman" w:cs="Times New Roman"/>
+          <w:color w:val="000000" w:themeColor="text1"/>
+          <w:sz w:val="28"/>
+          <w:szCs w:val="28"/>
+        </w:rPr>
+        <w:t>Groups</w:t>
+      </w:r>
+      <w:r>
+        <w:rPr>
+          <w:rFonts w:ascii="Times New Roman" w:hAnsi="Times New Roman" w:cs="Times New Roman"/>
+          <w:color w:val="000000" w:themeColor="text1"/>
+          <w:sz w:val="28"/>
+          <w:szCs w:val="28"/>
+        </w:rPr>
+        <w:t xml:space="preserve"> page</w:t>
+      </w:r>
+      <w:r>
+        <w:rPr>
+          <w:rFonts w:ascii="Times New Roman" w:hAnsi="Times New Roman" w:cs="Times New Roman"/>
+          <w:color w:val="000000" w:themeColor="text1"/>
+          <w:sz w:val="28"/>
+          <w:szCs w:val="28"/>
+        </w:rPr>
+        <w:t xml:space="preserve"> pour chaque </w:t>
+      </w:r>
+      <w:r>
+        <w:rPr>
+          <w:rFonts w:ascii="Times New Roman" w:hAnsi="Times New Roman" w:cs="Times New Roman"/>
+          <w:color w:val="000000" w:themeColor="text1"/>
+          <w:sz w:val="28"/>
+          <w:szCs w:val="28"/>
+        </w:rPr>
+        <w:t>enseignant</w:t>
+      </w:r>
+    </w:p>
+    <w:p>
+      <w:pPr>
+        <w:rPr>
+          <w:rFonts w:ascii="Times New Roman" w:hAnsi="Times New Roman" w:cs="Times New Roman"/>
+          <w:color w:val="000000" w:themeColor="text1"/>
+          <w:sz w:val="28"/>
+          <w:szCs w:val="28"/>
+        </w:rPr>
+      </w:pPr>
+    </w:p>
+    <w:p>
+      <w:pPr>
+        <w:rPr>
+          <w:rFonts w:ascii="Times New Roman" w:hAnsi="Times New Roman" w:cs="Times New Roman"/>
+          <w:color w:val="0070C0"/>
+          <w:sz w:val="28"/>
+          <w:szCs w:val="28"/>
+        </w:rPr>
+      </w:pPr>
+    </w:p>
+    <w:p>
+      <w:pPr>
+        <w:rPr>
+          <w:rFonts w:ascii="Times New Roman" w:hAnsi="Times New Roman" w:cs="Times New Roman"/>
+          <w:color w:val="0070C0"/>
+          <w:sz w:val="28"/>
+          <w:szCs w:val="28"/>
+        </w:rPr>
+      </w:pPr>
+      <w:r>
+        <w:rPr>
+          <w:rFonts w:ascii="Times New Roman" w:hAnsi="Times New Roman" w:cs="Times New Roman"/>
+          <w:noProof/>
+          <w:color w:val="0070C0"/>
+          <w:sz w:val="28"/>
+          <w:szCs w:val="28"/>
+        </w:rPr>
+        <w:lastRenderedPageBreak/>
+        <w:drawing>
+          <wp:inline distT="0" distB="0" distL="0" distR="0" wp14:anchorId="2A538506" wp14:editId="2644DFFA">
+            <wp:extent cx="5701785" cy="2750715"/>
+            <wp:effectExtent l="0" t="0" r="0" b="0"/>
+            <wp:docPr id="5" name="Picture 5"/>
+            <wp:cNvGraphicFramePr>
+              <a:graphicFrameLocks xmlns:a="http://schemas.openxmlformats.org/drawingml/2006/main" noChangeAspect="1"/>
+            </wp:cNvGraphicFramePr>
+            <a:graphic xmlns:a="http://schemas.openxmlformats.org/drawingml/2006/main">
+              <a:graphicData uri="http://schemas.openxmlformats.org/drawingml/2006/picture">
+                <pic:pic xmlns:pic="http://schemas.openxmlformats.org/drawingml/2006/picture">
+                  <pic:nvPicPr>
+                    <pic:cNvPr id="5" name="Picture 5"/>
+                    <pic:cNvPicPr/>
+                  </pic:nvPicPr>
+                  <pic:blipFill>
+                    <a:blip r:embed="rId39">
+                      <a:extLst>
+                        <a:ext uri="{28A0092B-C50C-407E-A947-70E740481C1C}">
+                          <a14:useLocalDpi xmlns:a14="http://schemas.microsoft.com/office/drawing/2010/main" val="0"/>
+                        </a:ext>
+                      </a:extLst>
+                    </a:blip>
+                    <a:stretch>
+                      <a:fillRect/>
+                    </a:stretch>
+                  </pic:blipFill>
+                  <pic:spPr>
+                    <a:xfrm>
+                      <a:off x="0" y="0"/>
+                      <a:ext cx="5701785" cy="2750715"/>
+                    </a:xfrm>
+                    <a:prstGeom prst="rect">
+                      <a:avLst/>
+                    </a:prstGeom>
+                  </pic:spPr>
+                </pic:pic>
+              </a:graphicData>
+            </a:graphic>
+          </wp:inline>
+        </w:drawing>
+      </w:r>
+    </w:p>
+    <w:p>
+      <w:pPr>
+        <w:rPr>
+          <w:rFonts w:ascii="Times New Roman" w:hAnsi="Times New Roman" w:cs="Times New Roman"/>
+          <w:color w:val="000000" w:themeColor="text1"/>
+          <w:sz w:val="28"/>
+          <w:szCs w:val="28"/>
+        </w:rPr>
+      </w:pPr>
+      <w:r>
+        <w:rPr>
+          <w:rFonts w:ascii="Times New Roman" w:hAnsi="Times New Roman" w:cs="Times New Roman"/>
+          <w:color w:val="0070C0"/>
+          <w:sz w:val="28"/>
+          <w:szCs w:val="28"/>
+        </w:rPr>
+        <w:tab/>
+      </w:r>
+      <w:r>
+        <w:rPr>
+          <w:rFonts w:ascii="Times New Roman" w:hAnsi="Times New Roman" w:cs="Times New Roman"/>
+          <w:color w:val="0070C0"/>
+          <w:sz w:val="28"/>
+          <w:szCs w:val="28"/>
+        </w:rPr>
+        <w:tab/>
+      </w:r>
+      <w:r>
+        <w:rPr>
+          <w:rFonts w:ascii="Times New Roman" w:hAnsi="Times New Roman" w:cs="Times New Roman"/>
+          <w:color w:val="0070C0"/>
+          <w:sz w:val="28"/>
+          <w:szCs w:val="28"/>
+        </w:rPr>
+        <w:tab/>
+      </w:r>
+      <w:r>
+        <w:rPr>
+          <w:rFonts w:ascii="Times New Roman" w:hAnsi="Times New Roman" w:cs="Times New Roman"/>
+          <w:color w:val="0070C0"/>
+          <w:sz w:val="28"/>
+          <w:szCs w:val="28"/>
+        </w:rPr>
+        <w:tab/>
+      </w:r>
+      <w:r>
+        <w:rPr>
+          <w:rFonts w:ascii="Times New Roman" w:hAnsi="Times New Roman" w:cs="Times New Roman"/>
+          <w:color w:val="000000" w:themeColor="text1"/>
+          <w:sz w:val="28"/>
+          <w:szCs w:val="28"/>
+        </w:rPr>
+        <w:t>Courses page pour ajouter nouveau cours</w:t>
+      </w:r>
+    </w:p>
+    <w:p>
+      <w:pPr>
+        <w:rPr>
+          <w:rFonts w:ascii="Times New Roman" w:hAnsi="Times New Roman" w:cs="Times New Roman"/>
+          <w:color w:val="000000" w:themeColor="text1"/>
+          <w:sz w:val="28"/>
+          <w:szCs w:val="28"/>
+        </w:rPr>
+      </w:pPr>
+    </w:p>
+    <w:p>
+      <w:pPr>
+        <w:rPr>
+          <w:rFonts w:ascii="Times New Roman" w:hAnsi="Times New Roman" w:cs="Times New Roman"/>
+          <w:color w:val="000000" w:themeColor="text1"/>
+          <w:sz w:val="28"/>
+          <w:szCs w:val="28"/>
+        </w:rPr>
+      </w:pPr>
+    </w:p>
+    <w:p>
+      <w:pPr>
+        <w:rPr>
+          <w:rFonts w:ascii="Times New Roman" w:hAnsi="Times New Roman" w:cs="Times New Roman"/>
+          <w:color w:val="0070C0"/>
+          <w:sz w:val="28"/>
+          <w:szCs w:val="28"/>
+        </w:rPr>
+      </w:pPr>
+      <w:r>
+        <w:rPr>
+          <w:rFonts w:ascii="Times New Roman" w:hAnsi="Times New Roman" w:cs="Times New Roman"/>
+          <w:noProof/>
+          <w:color w:val="0070C0"/>
+          <w:sz w:val="28"/>
+          <w:szCs w:val="28"/>
+        </w:rPr>
+        <w:drawing>
+          <wp:inline distT="0" distB="0" distL="0" distR="0" wp14:anchorId="59078DA2" wp14:editId="080B004F">
+            <wp:extent cx="5719144" cy="2744351"/>
+            <wp:effectExtent l="0" t="0" r="0" b="0"/>
+            <wp:docPr id="6" name="Picture 6"/>
+            <wp:cNvGraphicFramePr>
+              <a:graphicFrameLocks xmlns:a="http://schemas.openxmlformats.org/drawingml/2006/main" noChangeAspect="1"/>
+            </wp:cNvGraphicFramePr>
+            <a:graphic xmlns:a="http://schemas.openxmlformats.org/drawingml/2006/main">
+              <a:graphicData uri="http://schemas.openxmlformats.org/drawingml/2006/picture">
+                <pic:pic xmlns:pic="http://schemas.openxmlformats.org/drawingml/2006/picture">
+                  <pic:nvPicPr>
+                    <pic:cNvPr id="6" name="Picture 6"/>
+                    <pic:cNvPicPr/>
+                  </pic:nvPicPr>
+                  <pic:blipFill>
+                    <a:blip r:embed="rId40">
+                      <a:extLst>
+                        <a:ext uri="{28A0092B-C50C-407E-A947-70E740481C1C}">
+                          <a14:useLocalDpi xmlns:a14="http://schemas.microsoft.com/office/drawing/2010/main" val="0"/>
+                        </a:ext>
+                      </a:extLst>
+                    </a:blip>
+                    <a:stretch>
+                      <a:fillRect/>
+                    </a:stretch>
+                  </pic:blipFill>
+                  <pic:spPr>
+                    <a:xfrm>
+                      <a:off x="0" y="0"/>
+                      <a:ext cx="5719144" cy="2744351"/>
+                    </a:xfrm>
+                    <a:prstGeom prst="rect">
+                      <a:avLst/>
+                    </a:prstGeom>
+                  </pic:spPr>
+                </pic:pic>
+              </a:graphicData>
+            </a:graphic>
+          </wp:inline>
+        </w:drawing>
+      </w:r>
+    </w:p>
+    <w:p>
+      <w:pPr>
+        <w:rPr>
+          <w:rFonts w:ascii="Times New Roman" w:hAnsi="Times New Roman" w:cs="Times New Roman"/>
+          <w:color w:val="000000" w:themeColor="text1"/>
+          <w:sz w:val="28"/>
+          <w:szCs w:val="28"/>
+        </w:rPr>
+      </w:pPr>
+      <w:r>
+        <w:rPr>
+          <w:rFonts w:ascii="Times New Roman" w:hAnsi="Times New Roman" w:cs="Times New Roman"/>
+          <w:color w:val="0070C0"/>
+          <w:sz w:val="28"/>
+          <w:szCs w:val="28"/>
+        </w:rPr>
+        <w:tab/>
+      </w:r>
+      <w:r>
+        <w:rPr>
+          <w:rFonts w:ascii="Times New Roman" w:hAnsi="Times New Roman" w:cs="Times New Roman"/>
+          <w:color w:val="0070C0"/>
+          <w:sz w:val="28"/>
+          <w:szCs w:val="28"/>
+        </w:rPr>
+        <w:tab/>
+      </w:r>
+      <w:r>
+        <w:rPr>
+          <w:rFonts w:ascii="Times New Roman" w:hAnsi="Times New Roman" w:cs="Times New Roman"/>
+          <w:color w:val="0070C0"/>
+          <w:sz w:val="28"/>
+          <w:szCs w:val="28"/>
+        </w:rPr>
+        <w:t xml:space="preserve">  </w:t>
+      </w:r>
+      <w:proofErr w:type="spellStart"/>
+      <w:r>
+        <w:rPr>
+          <w:rFonts w:ascii="Times New Roman" w:hAnsi="Times New Roman" w:cs="Times New Roman"/>
+          <w:color w:val="000000" w:themeColor="text1"/>
+          <w:sz w:val="28"/>
+          <w:szCs w:val="28"/>
+        </w:rPr>
+        <w:t>Assignment</w:t>
+      </w:r>
+      <w:proofErr w:type="spellEnd"/>
+      <w:r>
+        <w:rPr>
+          <w:rFonts w:ascii="Times New Roman" w:hAnsi="Times New Roman" w:cs="Times New Roman"/>
+          <w:color w:val="000000" w:themeColor="text1"/>
+          <w:sz w:val="28"/>
+          <w:szCs w:val="28"/>
+        </w:rPr>
+        <w:t xml:space="preserve"> page pour ajouter nouveau </w:t>
+      </w:r>
+      <w:proofErr w:type="spellStart"/>
+      <w:r>
+        <w:rPr>
+          <w:rFonts w:ascii="Times New Roman" w:hAnsi="Times New Roman" w:cs="Times New Roman"/>
+          <w:color w:val="000000" w:themeColor="text1"/>
+          <w:sz w:val="28"/>
+          <w:szCs w:val="28"/>
+        </w:rPr>
+        <w:t>assignment</w:t>
+      </w:r>
+      <w:proofErr w:type="spellEnd"/>
+    </w:p>
+    <w:p>
+      <w:pPr>
+        <w:rPr>
+          <w:rFonts w:ascii="Times New Roman" w:hAnsi="Times New Roman" w:cs="Times New Roman"/>
+          <w:color w:val="000000" w:themeColor="text1"/>
+          <w:sz w:val="28"/>
+          <w:szCs w:val="28"/>
+        </w:rPr>
+      </w:pPr>
+    </w:p>
+    <w:p>
+      <w:pPr>
+        <w:rPr>
+          <w:rFonts w:ascii="Times New Roman" w:hAnsi="Times New Roman" w:cs="Times New Roman"/>
+          <w:color w:val="000000" w:themeColor="text1"/>
+          <w:sz w:val="28"/>
+          <w:szCs w:val="28"/>
+        </w:rPr>
+      </w:pPr>
+    </w:p>
+    <w:p>
+      <w:pPr>
+        <w:rPr>
+          <w:rFonts w:ascii="Times New Roman" w:hAnsi="Times New Roman" w:cs="Times New Roman"/>
+          <w:color w:val="000000" w:themeColor="text1"/>
+          <w:sz w:val="28"/>
+          <w:szCs w:val="28"/>
+        </w:rPr>
+      </w:pPr>
+    </w:p>
+    <w:p>
+      <w:pPr>
+        <w:rPr>
+          <w:rFonts w:ascii="Times New Roman" w:hAnsi="Times New Roman" w:cs="Times New Roman"/>
+          <w:color w:val="0070C0"/>
+          <w:sz w:val="28"/>
+          <w:szCs w:val="28"/>
+        </w:rPr>
+      </w:pPr>
+      <w:r>
+        <w:rPr>
+          <w:rFonts w:ascii="Times New Roman" w:hAnsi="Times New Roman" w:cs="Times New Roman"/>
+          <w:noProof/>
+          <w:color w:val="0070C0"/>
+          <w:sz w:val="28"/>
+          <w:szCs w:val="28"/>
+        </w:rPr>
+        <w:lastRenderedPageBreak/>
+        <w:drawing>
+          <wp:inline distT="0" distB="0" distL="0" distR="0" wp14:anchorId="00CFAF0D" wp14:editId="1B0818A8">
+            <wp:extent cx="5719144" cy="2574871"/>
+            <wp:effectExtent l="0" t="0" r="0" b="0"/>
+            <wp:docPr id="7" name="Picture 7"/>
+            <wp:cNvGraphicFramePr>
+              <a:graphicFrameLocks xmlns:a="http://schemas.openxmlformats.org/drawingml/2006/main" noChangeAspect="1"/>
+            </wp:cNvGraphicFramePr>
+            <a:graphic xmlns:a="http://schemas.openxmlformats.org/drawingml/2006/main">
+              <a:graphicData uri="http://schemas.openxmlformats.org/drawingml/2006/picture">
+                <pic:pic xmlns:pic="http://schemas.openxmlformats.org/drawingml/2006/picture">
+                  <pic:nvPicPr>
+                    <pic:cNvPr id="7" name="Picture 7"/>
+                    <pic:cNvPicPr/>
+                  </pic:nvPicPr>
+                  <pic:blipFill>
+                    <a:blip r:embed="rId41">
+                      <a:extLst>
+                        <a:ext uri="{28A0092B-C50C-407E-A947-70E740481C1C}">
+                          <a14:useLocalDpi xmlns:a14="http://schemas.microsoft.com/office/drawing/2010/main" val="0"/>
+                        </a:ext>
+                      </a:extLst>
+                    </a:blip>
+                    <a:stretch>
+                      <a:fillRect/>
+                    </a:stretch>
+                  </pic:blipFill>
+                  <pic:spPr>
+                    <a:xfrm>
+                      <a:off x="0" y="0"/>
+                      <a:ext cx="5719144" cy="2574871"/>
+                    </a:xfrm>
+                    <a:prstGeom prst="rect">
+                      <a:avLst/>
+                    </a:prstGeom>
+                  </pic:spPr>
+                </pic:pic>
+              </a:graphicData>
+            </a:graphic>
+          </wp:inline>
+        </w:drawing>
+      </w:r>
+    </w:p>
+    <w:p>
+      <w:pPr>
+        <w:rPr>
+          <w:rFonts w:ascii="Times New Roman" w:hAnsi="Times New Roman" w:cs="Times New Roman"/>
+          <w:color w:val="000000" w:themeColor="text1"/>
+          <w:sz w:val="28"/>
+          <w:szCs w:val="28"/>
+        </w:rPr>
+      </w:pPr>
+      <w:r>
+        <w:rPr>
+          <w:rFonts w:ascii="Times New Roman" w:hAnsi="Times New Roman" w:cs="Times New Roman"/>
+          <w:color w:val="0070C0"/>
+          <w:sz w:val="28"/>
+          <w:szCs w:val="28"/>
+        </w:rPr>
+        <w:tab/>
+      </w:r>
+      <w:r>
+        <w:rPr>
+          <w:rFonts w:ascii="Times New Roman" w:hAnsi="Times New Roman" w:cs="Times New Roman"/>
+          <w:color w:val="0070C0"/>
+          <w:sz w:val="28"/>
+          <w:szCs w:val="28"/>
+        </w:rPr>
+        <w:tab/>
+        <w:t xml:space="preserve">  </w:t>
+      </w:r>
+      <w:r>
+        <w:rPr>
+          <w:rFonts w:ascii="Times New Roman" w:hAnsi="Times New Roman" w:cs="Times New Roman"/>
+          <w:color w:val="0070C0"/>
+          <w:sz w:val="28"/>
+          <w:szCs w:val="28"/>
+        </w:rPr>
+        <w:tab/>
+      </w:r>
+      <w:r>
+        <w:rPr>
+          <w:rFonts w:ascii="Times New Roman" w:hAnsi="Times New Roman" w:cs="Times New Roman"/>
+          <w:color w:val="0070C0"/>
+          <w:sz w:val="28"/>
+          <w:szCs w:val="28"/>
+        </w:rPr>
+        <w:tab/>
+      </w:r>
+      <w:r>
+        <w:rPr>
+          <w:rFonts w:ascii="Times New Roman" w:hAnsi="Times New Roman" w:cs="Times New Roman"/>
+          <w:color w:val="0070C0"/>
+          <w:sz w:val="28"/>
+          <w:szCs w:val="28"/>
+        </w:rPr>
+        <w:tab/>
+      </w:r>
+      <w:r>
+        <w:rPr>
+          <w:rFonts w:ascii="Times New Roman" w:hAnsi="Times New Roman" w:cs="Times New Roman"/>
+          <w:color w:val="000000" w:themeColor="text1"/>
+          <w:sz w:val="28"/>
+          <w:szCs w:val="28"/>
+        </w:rPr>
+        <w:t>Attendance</w:t>
+      </w:r>
+      <w:r>
+        <w:rPr>
+          <w:rFonts w:ascii="Times New Roman" w:hAnsi="Times New Roman" w:cs="Times New Roman"/>
+          <w:color w:val="000000" w:themeColor="text1"/>
+          <w:sz w:val="28"/>
+          <w:szCs w:val="28"/>
+        </w:rPr>
+        <w:t xml:space="preserve"> page </w:t>
+      </w:r>
+    </w:p>
+    <w:p>
+      <w:pPr>
+        <w:rPr>
+          <w:rFonts w:ascii="Constantia" w:hAnsi="Constantia"/>
+          <w:sz w:val="96"/>
+          <w:szCs w:val="96"/>
+        </w:rPr>
+      </w:pPr>
+    </w:p>
+    <w:p>
+      <w:pPr>
+        <w:rPr>
+          <w:rFonts w:ascii="Times New Roman" w:hAnsi="Times New Roman" w:cs="Times New Roman"/>
+          <w:color w:val="0070C0"/>
+          <w:sz w:val="28"/>
+          <w:szCs w:val="28"/>
+        </w:rPr>
+      </w:pPr>
+      <w:r>
+        <w:rPr>
+          <w:rFonts w:ascii="Times New Roman" w:hAnsi="Times New Roman" w:cs="Times New Roman"/>
+          <w:noProof/>
+          <w:color w:val="0070C0"/>
+          <w:sz w:val="28"/>
+          <w:szCs w:val="28"/>
+        </w:rPr>
+        <w:drawing>
+          <wp:inline distT="0" distB="0" distL="0" distR="0" wp14:anchorId="4FFDF5E1" wp14:editId="6449E576">
+            <wp:extent cx="5719144" cy="2742342"/>
+            <wp:effectExtent l="0" t="0" r="0" b="1270"/>
+            <wp:docPr id="8" name="Picture 8"/>
+            <wp:cNvGraphicFramePr>
+              <a:graphicFrameLocks xmlns:a="http://schemas.openxmlformats.org/drawingml/2006/main" noChangeAspect="1"/>
+            </wp:cNvGraphicFramePr>
+            <a:graphic xmlns:a="http://schemas.openxmlformats.org/drawingml/2006/main">
+              <a:graphicData uri="http://schemas.openxmlformats.org/drawingml/2006/picture">
+                <pic:pic xmlns:pic="http://schemas.openxmlformats.org/drawingml/2006/picture">
+                  <pic:nvPicPr>
+                    <pic:cNvPr id="8" name="Picture 8"/>
+                    <pic:cNvPicPr/>
+                  </pic:nvPicPr>
+                  <pic:blipFill>
+                    <a:blip r:embed="rId42">
+                      <a:extLst>
+                        <a:ext uri="{28A0092B-C50C-407E-A947-70E740481C1C}">
+                          <a14:useLocalDpi xmlns:a14="http://schemas.microsoft.com/office/drawing/2010/main" val="0"/>
+                        </a:ext>
+                      </a:extLst>
+                    </a:blip>
+                    <a:stretch>
+                      <a:fillRect/>
+                    </a:stretch>
+                  </pic:blipFill>
+                  <pic:spPr>
+                    <a:xfrm>
+                      <a:off x="0" y="0"/>
+                      <a:ext cx="5719144" cy="2742342"/>
+                    </a:xfrm>
+                    <a:prstGeom prst="rect">
+                      <a:avLst/>
+                    </a:prstGeom>
+                  </pic:spPr>
+                </pic:pic>
+              </a:graphicData>
+            </a:graphic>
+          </wp:inline>
+        </w:drawing>
+      </w:r>
+    </w:p>
+    <w:p>
+      <w:pPr>
+        <w:rPr>
+          <w:rFonts w:ascii="Times New Roman" w:hAnsi="Times New Roman" w:cs="Times New Roman"/>
+          <w:color w:val="000000" w:themeColor="text1"/>
+          <w:sz w:val="28"/>
+          <w:szCs w:val="28"/>
+        </w:rPr>
+      </w:pPr>
+      <w:r>
+        <w:rPr>
+          <w:rFonts w:ascii="Times New Roman" w:hAnsi="Times New Roman" w:cs="Times New Roman"/>
+          <w:color w:val="0070C0"/>
+          <w:sz w:val="28"/>
+          <w:szCs w:val="28"/>
+        </w:rPr>
+        <w:tab/>
+      </w:r>
+      <w:r>
+        <w:rPr>
+          <w:rFonts w:ascii="Times New Roman" w:hAnsi="Times New Roman" w:cs="Times New Roman"/>
+          <w:color w:val="0070C0"/>
+          <w:sz w:val="28"/>
+          <w:szCs w:val="28"/>
+        </w:rPr>
+        <w:tab/>
+        <w:t xml:space="preserve">  </w:t>
+      </w:r>
+      <w:r>
+        <w:rPr>
+          <w:rFonts w:ascii="Times New Roman" w:hAnsi="Times New Roman" w:cs="Times New Roman"/>
+          <w:color w:val="0070C0"/>
+          <w:sz w:val="28"/>
+          <w:szCs w:val="28"/>
+        </w:rPr>
+        <w:tab/>
+      </w:r>
+      <w:r>
+        <w:rPr>
+          <w:rFonts w:ascii="Times New Roman" w:hAnsi="Times New Roman" w:cs="Times New Roman"/>
+          <w:color w:val="000000" w:themeColor="text1"/>
+          <w:sz w:val="28"/>
+          <w:szCs w:val="28"/>
+        </w:rPr>
+        <w:t>Group</w:t>
+      </w:r>
+      <w:r>
+        <w:rPr>
+          <w:rFonts w:ascii="Times New Roman" w:hAnsi="Times New Roman" w:cs="Times New Roman"/>
+          <w:color w:val="000000" w:themeColor="text1"/>
+          <w:sz w:val="28"/>
+          <w:szCs w:val="28"/>
+        </w:rPr>
+        <w:t xml:space="preserve"> </w:t>
+      </w:r>
+      <w:r>
+        <w:rPr>
+          <w:rFonts w:ascii="Times New Roman" w:hAnsi="Times New Roman" w:cs="Times New Roman"/>
+          <w:color w:val="000000" w:themeColor="text1"/>
+          <w:sz w:val="28"/>
+          <w:szCs w:val="28"/>
+        </w:rPr>
+        <w:t xml:space="preserve">détails </w:t>
+      </w:r>
+      <w:r>
+        <w:rPr>
+          <w:rFonts w:ascii="Times New Roman" w:hAnsi="Times New Roman" w:cs="Times New Roman"/>
+          <w:color w:val="000000" w:themeColor="text1"/>
+          <w:sz w:val="28"/>
+          <w:szCs w:val="28"/>
+        </w:rPr>
+        <w:t xml:space="preserve">page pour </w:t>
+      </w:r>
+      <w:r>
+        <w:rPr>
+          <w:rFonts w:ascii="Times New Roman" w:hAnsi="Times New Roman" w:cs="Times New Roman"/>
+          <w:color w:val="000000" w:themeColor="text1"/>
+          <w:sz w:val="28"/>
+          <w:szCs w:val="28"/>
+        </w:rPr>
+        <w:t>gérer</w:t>
+      </w:r>
+      <w:r>
+        <w:rPr>
+          <w:rFonts w:ascii="Times New Roman" w:hAnsi="Times New Roman" w:cs="Times New Roman"/>
+          <w:color w:val="000000" w:themeColor="text1"/>
+          <w:sz w:val="28"/>
+          <w:szCs w:val="28"/>
+        </w:rPr>
+        <w:t xml:space="preserve"> </w:t>
+      </w:r>
+      <w:proofErr w:type="gramStart"/>
+      <w:r>
+        <w:rPr>
+          <w:rFonts w:ascii="Times New Roman" w:hAnsi="Times New Roman" w:cs="Times New Roman"/>
+          <w:color w:val="000000" w:themeColor="text1"/>
+          <w:sz w:val="28"/>
+          <w:szCs w:val="28"/>
+        </w:rPr>
+        <w:t>les information</w:t>
+      </w:r>
+      <w:proofErr w:type="gramEnd"/>
+      <w:r>
+        <w:rPr>
+          <w:rFonts w:ascii="Times New Roman" w:hAnsi="Times New Roman" w:cs="Times New Roman"/>
+          <w:color w:val="000000" w:themeColor="text1"/>
+          <w:sz w:val="28"/>
+          <w:szCs w:val="28"/>
+        </w:rPr>
+        <w:t xml:space="preserve"> </w:t>
+      </w:r>
+    </w:p>
+    <w:p>
+      <w:pPr>
+        <w:rPr>
+          <w:rFonts w:ascii="Constantia" w:hAnsi="Constantia"/>
+          <w:sz w:val="96"/>
+          <w:szCs w:val="96"/>
+        </w:rPr>
+      </w:pPr>
+    </w:p>
+    <w:p>
+      <w:pPr>
+        <w:rPr>
+          <w:rFonts w:ascii="Times New Roman" w:hAnsi="Times New Roman" w:cs="Times New Roman"/>
+          <w:color w:val="0070C0"/>
+          <w:sz w:val="28"/>
+          <w:szCs w:val="28"/>
+        </w:rPr>
+      </w:pPr>
+      <w:r>
+        <w:rPr>
+          <w:rFonts w:ascii="Times New Roman" w:hAnsi="Times New Roman" w:cs="Times New Roman"/>
+          <w:noProof/>
+          <w:color w:val="0070C0"/>
+          <w:sz w:val="28"/>
+          <w:szCs w:val="28"/>
+        </w:rPr>
+        <w:lastRenderedPageBreak/>
+        <w:drawing>
+          <wp:inline distT="0" distB="0" distL="0" distR="0" wp14:anchorId="09E81B2E" wp14:editId="72D63500">
+            <wp:extent cx="5719144" cy="2733968"/>
+            <wp:effectExtent l="0" t="0" r="0" b="9525"/>
+            <wp:docPr id="9" name="Picture 9"/>
+            <wp:cNvGraphicFramePr>
+              <a:graphicFrameLocks xmlns:a="http://schemas.openxmlformats.org/drawingml/2006/main" noChangeAspect="1"/>
+            </wp:cNvGraphicFramePr>
+            <a:graphic xmlns:a="http://schemas.openxmlformats.org/drawingml/2006/main">
+              <a:graphicData uri="http://schemas.openxmlformats.org/drawingml/2006/picture">
+                <pic:pic xmlns:pic="http://schemas.openxmlformats.org/drawingml/2006/picture">
+                  <pic:nvPicPr>
+                    <pic:cNvPr id="9" name="Picture 9"/>
+                    <pic:cNvPicPr/>
+                  </pic:nvPicPr>
+                  <pic:blipFill>
+                    <a:blip r:embed="rId43">
+                      <a:extLst>
+                        <a:ext uri="{28A0092B-C50C-407E-A947-70E740481C1C}">
+                          <a14:useLocalDpi xmlns:a14="http://schemas.microsoft.com/office/drawing/2010/main" val="0"/>
+                        </a:ext>
+                      </a:extLst>
+                    </a:blip>
+                    <a:stretch>
+                      <a:fillRect/>
+                    </a:stretch>
+                  </pic:blipFill>
+                  <pic:spPr>
+                    <a:xfrm>
+                      <a:off x="0" y="0"/>
+                      <a:ext cx="5719144" cy="2733968"/>
+                    </a:xfrm>
+                    <a:prstGeom prst="rect">
+                      <a:avLst/>
+                    </a:prstGeom>
+                  </pic:spPr>
+                </pic:pic>
+              </a:graphicData>
+            </a:graphic>
+          </wp:inline>
+        </w:drawing>
+      </w:r>
+    </w:p>
+    <w:p>
+      <w:pPr>
+        <w:rPr>
+          <w:rFonts w:ascii="Times New Roman" w:hAnsi="Times New Roman" w:cs="Times New Roman"/>
+          <w:color w:val="000000" w:themeColor="text1"/>
+          <w:sz w:val="28"/>
+          <w:szCs w:val="28"/>
+        </w:rPr>
+      </w:pPr>
+      <w:r>
+        <w:rPr>
+          <w:rFonts w:ascii="Times New Roman" w:hAnsi="Times New Roman" w:cs="Times New Roman"/>
+          <w:color w:val="0070C0"/>
+          <w:sz w:val="28"/>
+          <w:szCs w:val="28"/>
+        </w:rPr>
+        <w:tab/>
+      </w:r>
+      <w:r>
+        <w:rPr>
+          <w:rFonts w:ascii="Times New Roman" w:hAnsi="Times New Roman" w:cs="Times New Roman"/>
+          <w:color w:val="0070C0"/>
+          <w:sz w:val="28"/>
+          <w:szCs w:val="28"/>
+        </w:rPr>
+        <w:tab/>
+        <w:t xml:space="preserve">  </w:t>
+      </w:r>
+      <w:r>
+        <w:rPr>
+          <w:rFonts w:ascii="Times New Roman" w:hAnsi="Times New Roman" w:cs="Times New Roman"/>
+          <w:color w:val="000000" w:themeColor="text1"/>
+          <w:sz w:val="28"/>
+          <w:szCs w:val="28"/>
+        </w:rPr>
+        <w:t>Group détails</w:t>
+      </w:r>
+      <w:r>
+        <w:rPr>
+          <w:rFonts w:ascii="Times New Roman" w:hAnsi="Times New Roman" w:cs="Times New Roman"/>
+          <w:color w:val="000000" w:themeColor="text1"/>
+          <w:sz w:val="28"/>
+          <w:szCs w:val="28"/>
+        </w:rPr>
+        <w:t xml:space="preserve"> page pour ajouter nouveau</w:t>
+      </w:r>
+      <w:r>
+        <w:rPr>
+          <w:rFonts w:ascii="Times New Roman" w:hAnsi="Times New Roman" w:cs="Times New Roman"/>
+          <w:color w:val="000000" w:themeColor="text1"/>
+          <w:sz w:val="28"/>
+          <w:szCs w:val="28"/>
+        </w:rPr>
+        <w:t xml:space="preserve"> compte de</w:t>
+      </w:r>
+      <w:r>
+        <w:rPr>
+          <w:rFonts w:ascii="Times New Roman" w:hAnsi="Times New Roman" w:cs="Times New Roman"/>
+          <w:color w:val="000000" w:themeColor="text1"/>
+          <w:sz w:val="28"/>
+          <w:szCs w:val="28"/>
+        </w:rPr>
+        <w:t xml:space="preserve"> </w:t>
+      </w:r>
+      <w:r>
+        <w:rPr>
+          <w:rFonts w:ascii="Times New Roman" w:hAnsi="Times New Roman" w:cs="Times New Roman"/>
+          <w:color w:val="000000" w:themeColor="text1"/>
+          <w:sz w:val="28"/>
+          <w:szCs w:val="28"/>
+        </w:rPr>
+        <w:t>étudient</w:t>
+      </w:r>
+    </w:p>
+    <w:p>
+      <w:pPr>
+        <w:rPr>
+          <w:rFonts w:ascii="Times New Roman" w:hAnsi="Times New Roman" w:cs="Times New Roman"/>
+          <w:color w:val="000000" w:themeColor="text1"/>
+          <w:sz w:val="28"/>
+          <w:szCs w:val="28"/>
+        </w:rPr>
+      </w:pPr>
+    </w:p>
+    <w:p>
+      <w:pPr>
+        <w:rPr>
+          <w:rFonts w:ascii="Times New Roman" w:hAnsi="Times New Roman" w:cs="Times New Roman"/>
+          <w:color w:val="0070C0"/>
+          <w:sz w:val="28"/>
+          <w:szCs w:val="28"/>
+        </w:rPr>
+      </w:pPr>
+      <w:r>
+        <w:rPr>
+          <w:rFonts w:ascii="Times New Roman" w:hAnsi="Times New Roman" w:cs="Times New Roman"/>
+          <w:noProof/>
+          <w:color w:val="0070C0"/>
+          <w:sz w:val="28"/>
+          <w:szCs w:val="28"/>
+        </w:rPr>
+        <w:drawing>
+          <wp:inline distT="0" distB="0" distL="0" distR="0" wp14:anchorId="151113CF" wp14:editId="3F913AE7">
+            <wp:extent cx="5714609" cy="2744351"/>
+            <wp:effectExtent l="0" t="0" r="635" b="0"/>
+            <wp:docPr id="10" name="Picture 10" descr="Graphical user interface, application&#10;&#10;Description automatically generated"/>
+            <wp:cNvGraphicFramePr>
+              <a:graphicFrameLocks xmlns:a="http://schemas.openxmlformats.org/drawingml/2006/main" noChangeAspect="1"/>
+            </wp:cNvGraphicFramePr>
+            <a:graphic xmlns:a="http://schemas.openxmlformats.org/drawingml/2006/main">
+              <a:graphicData uri="http://schemas.openxmlformats.org/drawingml/2006/picture">
+                <pic:pic xmlns:pic="http://schemas.openxmlformats.org/drawingml/2006/picture">
+                  <pic:nvPicPr>
+                    <pic:cNvPr id="10" name="Picture 10" descr="Graphical user interface, application&#10;&#10;Description automatically generated"/>
+                    <pic:cNvPicPr/>
+                  </pic:nvPicPr>
+                  <pic:blipFill>
+                    <a:blip r:embed="rId44">
+                      <a:extLst>
+                        <a:ext uri="{28A0092B-C50C-407E-A947-70E740481C1C}">
+                          <a14:useLocalDpi xmlns:a14="http://schemas.microsoft.com/office/drawing/2010/main" val="0"/>
+                        </a:ext>
+                      </a:extLst>
+                    </a:blip>
+                    <a:stretch>
+                      <a:fillRect/>
+                    </a:stretch>
+                  </pic:blipFill>
+                  <pic:spPr>
+                    <a:xfrm>
+                      <a:off x="0" y="0"/>
+                      <a:ext cx="5714609" cy="2744351"/>
+                    </a:xfrm>
+                    <a:prstGeom prst="rect">
+                      <a:avLst/>
+                    </a:prstGeom>
+                  </pic:spPr>
+                </pic:pic>
+              </a:graphicData>
+            </a:graphic>
+          </wp:inline>
+        </w:drawing>
+      </w:r>
+    </w:p>
+    <w:p>
+      <w:pPr>
+        <w:rPr>
+          <w:rFonts w:ascii="Times New Roman" w:hAnsi="Times New Roman" w:cs="Times New Roman"/>
+          <w:color w:val="000000" w:themeColor="text1"/>
+          <w:sz w:val="28"/>
+          <w:szCs w:val="28"/>
+        </w:rPr>
+      </w:pPr>
+      <w:r>
+        <w:rPr>
+          <w:rFonts w:ascii="Times New Roman" w:hAnsi="Times New Roman" w:cs="Times New Roman"/>
+          <w:color w:val="0070C0"/>
+          <w:sz w:val="28"/>
+          <w:szCs w:val="28"/>
+        </w:rPr>
+        <w:tab/>
+      </w:r>
+      <w:r>
+        <w:rPr>
+          <w:rFonts w:ascii="Times New Roman" w:hAnsi="Times New Roman" w:cs="Times New Roman"/>
+          <w:color w:val="0070C0"/>
+          <w:sz w:val="28"/>
+          <w:szCs w:val="28"/>
+        </w:rPr>
+        <w:tab/>
+        <w:t xml:space="preserve">  </w:t>
+      </w:r>
+      <w:r>
+        <w:rPr>
+          <w:rFonts w:ascii="Times New Roman" w:hAnsi="Times New Roman" w:cs="Times New Roman"/>
+          <w:color w:val="0070C0"/>
+          <w:sz w:val="28"/>
+          <w:szCs w:val="28"/>
+        </w:rPr>
+        <w:tab/>
+      </w:r>
+      <w:proofErr w:type="gramStart"/>
+      <w:r>
+        <w:rPr>
+          <w:rFonts w:ascii="Times New Roman" w:hAnsi="Times New Roman" w:cs="Times New Roman"/>
+          <w:color w:val="000000" w:themeColor="text1"/>
+          <w:sz w:val="28"/>
+          <w:szCs w:val="28"/>
+        </w:rPr>
+        <w:t>login</w:t>
+      </w:r>
+      <w:proofErr w:type="gramEnd"/>
+      <w:r>
+        <w:rPr>
+          <w:rFonts w:ascii="Times New Roman" w:hAnsi="Times New Roman" w:cs="Times New Roman"/>
+          <w:color w:val="000000" w:themeColor="text1"/>
+          <w:sz w:val="28"/>
+          <w:szCs w:val="28"/>
+        </w:rPr>
+        <w:t xml:space="preserve"> page pour </w:t>
+      </w:r>
+      <w:r>
+        <w:rPr>
+          <w:rFonts w:ascii="Times New Roman" w:hAnsi="Times New Roman" w:cs="Times New Roman"/>
+          <w:color w:val="000000" w:themeColor="text1"/>
+          <w:sz w:val="28"/>
+          <w:szCs w:val="28"/>
+        </w:rPr>
+        <w:t xml:space="preserve">étudient et </w:t>
+      </w:r>
+      <w:r>
+        <w:rPr>
+          <w:rFonts w:ascii="Times New Roman" w:hAnsi="Times New Roman" w:cs="Times New Roman"/>
+          <w:color w:val="000000" w:themeColor="text1"/>
+          <w:sz w:val="28"/>
+          <w:szCs w:val="28"/>
+        </w:rPr>
+        <w:t>enseignant</w:t>
+      </w:r>
+    </w:p>
+    <w:p>
+      <w:pPr>
+        <w:rPr>
+          <w:rFonts w:ascii="Times New Roman" w:hAnsi="Times New Roman" w:cs="Times New Roman"/>
+          <w:color w:val="000000" w:themeColor="text1"/>
+          <w:sz w:val="28"/>
+          <w:szCs w:val="28"/>
+        </w:rPr>
+      </w:pPr>
+    </w:p>
+    <w:p>
+      <w:pPr>
+        <w:rPr>
+          <w:rFonts w:ascii="Times New Roman" w:hAnsi="Times New Roman" w:cs="Times New Roman"/>
+          <w:color w:val="0070C0"/>
+          <w:sz w:val="28"/>
+          <w:szCs w:val="28"/>
+        </w:rPr>
+      </w:pPr>
+      <w:r>
+        <w:rPr>
+          <w:rFonts w:ascii="Times New Roman" w:hAnsi="Times New Roman" w:cs="Times New Roman"/>
+          <w:noProof/>
+          <w:color w:val="0070C0"/>
+          <w:sz w:val="28"/>
+          <w:szCs w:val="28"/>
+        </w:rPr>
+        <w:lastRenderedPageBreak/>
+        <w:drawing>
+          <wp:inline distT="0" distB="0" distL="0" distR="0" wp14:anchorId="2C6054BA" wp14:editId="167DC884">
+            <wp:extent cx="5697239" cy="2744351"/>
+            <wp:effectExtent l="0" t="0" r="0" b="0"/>
+            <wp:docPr id="11" name="Picture 11"/>
+            <wp:cNvGraphicFramePr>
+              <a:graphicFrameLocks xmlns:a="http://schemas.openxmlformats.org/drawingml/2006/main" noChangeAspect="1"/>
+            </wp:cNvGraphicFramePr>
+            <a:graphic xmlns:a="http://schemas.openxmlformats.org/drawingml/2006/main">
+              <a:graphicData uri="http://schemas.openxmlformats.org/drawingml/2006/picture">
+                <pic:pic xmlns:pic="http://schemas.openxmlformats.org/drawingml/2006/picture">
+                  <pic:nvPicPr>
+                    <pic:cNvPr id="11" name="Picture 11"/>
+                    <pic:cNvPicPr/>
+                  </pic:nvPicPr>
+                  <pic:blipFill>
+                    <a:blip r:embed="rId45">
+                      <a:extLst>
+                        <a:ext uri="{28A0092B-C50C-407E-A947-70E740481C1C}">
+                          <a14:useLocalDpi xmlns:a14="http://schemas.microsoft.com/office/drawing/2010/main" val="0"/>
+                        </a:ext>
+                      </a:extLst>
+                    </a:blip>
+                    <a:stretch>
+                      <a:fillRect/>
+                    </a:stretch>
+                  </pic:blipFill>
+                  <pic:spPr>
+                    <a:xfrm>
+                      <a:off x="0" y="0"/>
+                      <a:ext cx="5697239" cy="2744351"/>
+                    </a:xfrm>
+                    <a:prstGeom prst="rect">
+                      <a:avLst/>
+                    </a:prstGeom>
+                  </pic:spPr>
+                </pic:pic>
+              </a:graphicData>
+            </a:graphic>
+          </wp:inline>
+        </w:drawing>
+      </w:r>
+    </w:p>
+    <w:p>
+      <w:pPr>
+        <w:rPr>
+          <w:rFonts w:ascii="Times New Roman" w:hAnsi="Times New Roman" w:cs="Times New Roman"/>
+          <w:color w:val="000000" w:themeColor="text1"/>
+          <w:sz w:val="28"/>
+          <w:szCs w:val="28"/>
+        </w:rPr>
+      </w:pPr>
+      <w:r>
+        <w:rPr>
+          <w:rFonts w:ascii="Times New Roman" w:hAnsi="Times New Roman" w:cs="Times New Roman"/>
+          <w:color w:val="0070C0"/>
+          <w:sz w:val="28"/>
+          <w:szCs w:val="28"/>
+        </w:rPr>
+        <w:tab/>
+      </w:r>
+      <w:r>
+        <w:rPr>
+          <w:rFonts w:ascii="Times New Roman" w:hAnsi="Times New Roman" w:cs="Times New Roman"/>
+          <w:color w:val="0070C0"/>
+          <w:sz w:val="28"/>
+          <w:szCs w:val="28"/>
+        </w:rPr>
+        <w:tab/>
+        <w:t xml:space="preserve">  </w:t>
+      </w:r>
+      <w:r>
+        <w:rPr>
+          <w:rFonts w:ascii="Times New Roman" w:hAnsi="Times New Roman" w:cs="Times New Roman"/>
+          <w:color w:val="0070C0"/>
+          <w:sz w:val="28"/>
+          <w:szCs w:val="28"/>
+        </w:rPr>
+        <w:tab/>
+      </w:r>
+      <w:r>
+        <w:rPr>
+          <w:rFonts w:ascii="Times New Roman" w:hAnsi="Times New Roman" w:cs="Times New Roman"/>
+          <w:color w:val="0070C0"/>
+          <w:sz w:val="28"/>
+          <w:szCs w:val="28"/>
+        </w:rPr>
+        <w:tab/>
+      </w:r>
+      <w:proofErr w:type="gramStart"/>
+      <w:r>
+        <w:rPr>
+          <w:rFonts w:ascii="Times New Roman" w:hAnsi="Times New Roman" w:cs="Times New Roman"/>
+          <w:color w:val="000000" w:themeColor="text1"/>
+          <w:sz w:val="28"/>
+          <w:szCs w:val="28"/>
+        </w:rPr>
+        <w:t>login</w:t>
+      </w:r>
+      <w:proofErr w:type="gramEnd"/>
+      <w:r>
+        <w:rPr>
+          <w:rFonts w:ascii="Times New Roman" w:hAnsi="Times New Roman" w:cs="Times New Roman"/>
+          <w:color w:val="000000" w:themeColor="text1"/>
+          <w:sz w:val="28"/>
+          <w:szCs w:val="28"/>
+        </w:rPr>
+        <w:t xml:space="preserve"> page pour </w:t>
+      </w:r>
+      <w:r>
+        <w:rPr>
+          <w:rFonts w:ascii="Times New Roman" w:hAnsi="Times New Roman" w:cs="Times New Roman"/>
+          <w:color w:val="000000" w:themeColor="text1"/>
+          <w:sz w:val="28"/>
+          <w:szCs w:val="28"/>
+        </w:rPr>
+        <w:t>admin</w:t>
+      </w:r>
+    </w:p>
+    <w:p>
+      <w:pPr>
+        <w:rPr>
+          <w:rFonts w:ascii="Times New Roman" w:hAnsi="Times New Roman" w:cs="Times New Roman"/>
+          <w:color w:val="000000" w:themeColor="text1"/>
+          <w:sz w:val="28"/>
+          <w:szCs w:val="28"/>
+        </w:rPr>
+      </w:pPr>
+    </w:p>
+    <w:p>
+      <w:pPr>
+        <w:rPr>
+          <w:rFonts w:ascii="Times New Roman" w:hAnsi="Times New Roman" w:cs="Times New Roman"/>
+          <w:color w:val="000000" w:themeColor="text1"/>
+          <w:sz w:val="28"/>
+          <w:szCs w:val="28"/>
+        </w:rPr>
+      </w:pPr>
+    </w:p>
+    <w:p>
+      <w:pPr>
+        <w:rPr>
+          <w:rFonts w:ascii="Constantia" w:hAnsi="Constantia"/>
+          <w:sz w:val="96"/>
+          <w:szCs w:val="96"/>
+        </w:rPr>
+      </w:pPr>
+    </w:p>
+    <w:p>
+      <w:pPr>
+        <w:rPr>
+          <w:rFonts w:ascii="Constantia" w:hAnsi="Constantia"/>
+          <w:sz w:val="96"/>
+          <w:szCs w:val="96"/>
+        </w:rPr>
+      </w:pPr>
+    </w:p>
+    <w:p>
+      <w:pPr>
+        <w:rPr>
+          <w:rFonts w:ascii="Constantia" w:hAnsi="Constantia"/>
+          <w:sz w:val="96"/>
+          <w:szCs w:val="96"/>
+        </w:rPr>
+      </w:pPr>
+    </w:p>
+    <w:p>
+      <w:pPr>
+        <w:rPr>
+          <w:rFonts w:ascii="Constantia" w:hAnsi="Constantia"/>
+          <w:sz w:val="96"/>
+          <w:szCs w:val="96"/>
+        </w:rPr>
+      </w:pPr>
+    </w:p>
+    <w:p>
+      <w:pPr>
+        <w:rPr>
+          <w:rFonts w:ascii="Constantia" w:hAnsi="Constantia"/>
+          <w:sz w:val="96"/>
+          <w:szCs w:val="96"/>
+        </w:rPr>
+      </w:pPr>
+    </w:p>
+    <w:p>
+      <w:pPr>
+        <w:rPr>
+          <w:rFonts w:ascii="Constantia" w:hAnsi="Constantia"/>
+          <w:sz w:val="96"/>
+          <w:szCs w:val="96"/>
+        </w:rPr>
+      </w:pPr>
+    </w:p>
+    <w:p>
+      <w:pPr>
         <w:rPr>
           <w:rFonts w:ascii="Constantia" w:hAnsi="Constantia"/>
           <w:sz w:val="96"/>
@@ -8952,56 +10149,32 @@
           <w:sz w:val="40"/>
           <w:szCs w:val="40"/>
         </w:rPr>
-        <w:t>Ce</w:t>
-      </w:r>
+        <w:t>Ce rapport représente mon projet de fin d'année un youcode dans ce projet j'ai utilisé toutes les compétences que j'ai apprises au cours de cette formation pour aider les étudiants à faire leurs études plus facilement qu'avant et les enseignants travaillent également.</w:t>
+      </w:r>
+    </w:p>
+    <w:p>
       <w:r>
         <w:rPr>
           <w:rFonts w:ascii="Chaparral Pro" w:hAnsi="Chaparral Pro" w:cs="ComicSansMS"/>
           <w:sz w:val="40"/>
           <w:szCs w:val="40"/>
         </w:rPr>
-        <w:t xml:space="preserve"> rapport représente mon projet de fin d'année un youcode dans ce projet j'ai utilisé toutes les compétences que j'ai apprises au cours de cette formation pour aider les étudiants à faire leurs études plus facilement qu'avant et les enseignants travaillent également.</w:t>
-      </w:r>
-    </w:p>
-    <w:p>
+        <w:t>En travaillant sur ce projet, j'ai appris beaucoup de choses sur la langue que j'utilise et en développant mes compétences dans ce domaine qui m'aideront bien dans mes prochains projets</w:t>
+      </w:r>
       <w:r>
         <w:rPr>
           <w:rFonts w:ascii="Chaparral Pro" w:hAnsi="Chaparral Pro" w:cs="ComicSansMS"/>
           <w:sz w:val="40"/>
           <w:szCs w:val="40"/>
         </w:rPr>
-        <w:t>En</w:t>
-      </w:r>
-      <w:r>
-        <w:rPr>
-          <w:rFonts w:ascii="Chaparral Pro" w:hAnsi="Chaparral Pro" w:cs="ComicSansMS"/>
-          <w:sz w:val="40"/>
-          <w:szCs w:val="40"/>
-        </w:rPr>
-        <w:t xml:space="preserve"> travaillant sur ce projet, j'ai appris beaucoup de choses sur la langue que j'utilise et en développant mes compétences dans ce domaine qui m'aideront bien dans mes prochains </w:t>
-      </w:r>
-      <w:r>
-        <w:rPr>
-          <w:rFonts w:ascii="Chaparral Pro" w:hAnsi="Chaparral Pro" w:cs="ComicSansMS"/>
-          <w:sz w:val="40"/>
-          <w:szCs w:val="40"/>
-        </w:rPr>
-        <w:t>projets</w:t>
-      </w:r>
-      <w:r>
-        <w:rPr>
-          <w:rFonts w:ascii="Chaparral Pro" w:hAnsi="Chaparral Pro" w:cs="ComicSansMS"/>
-          <w:sz w:val="40"/>
-          <w:szCs w:val="40"/>
-        </w:rPr>
         <w:t>.</w:t>
       </w:r>
     </w:p>
     <w:p/>
     <w:sectPr>
-      <w:headerReference w:type="default" r:id="rId37"/>
-      <w:footerReference w:type="default" r:id="rId38"/>
-      <w:headerReference w:type="first" r:id="rId39"/>
+      <w:headerReference w:type="default" r:id="rId46"/>
+      <w:footerReference w:type="default" r:id="rId47"/>
+      <w:headerReference w:type="first" r:id="rId48"/>
       <w:pgSz w:w="11906" w:h="16838"/>
       <w:pgMar w:top="1440" w:right="1440" w:bottom="1440" w:left="1440" w:header="432" w:footer="288" w:gutter="0"/>
       <w:cols w:space="720"/>
@@ -9047,7 +10220,6 @@
         <w:docPartUnique/>
       </w:docPartObj>
     </w:sdtPr>
-    <w:sdtEndPr/>
     <w:sdtContent>
       <w:p>
         <w:pPr>
@@ -11324,7 +12496,7 @@
   <w:style w:type="paragraph" w:default="1" w:styleId="Normal">
     <w:name w:val="Normal"/>
     <w:qFormat/>
-    <w:rsid w:val="00000E77"/>
+    <w:rsid w:val="008A53F9"/>
   </w:style>
   <w:style w:type="paragraph" w:styleId="Heading1">
     <w:name w:val="heading 1"/>
@@ -11350,6 +12522,7 @@
   <w:style w:type="character" w:default="1" w:styleId="DefaultParagraphFont">
     <w:name w:val="Default Paragraph Font"/>
     <w:uiPriority w:val="1"/>
+    <w:semiHidden/>
     <w:unhideWhenUsed/>
   </w:style>
   <w:style w:type="table" w:default="1" w:styleId="TableNormal">

</xml_diff>